<commit_message>
added toml, uv files, testing etc
</commit_message>
<xml_diff>
--- a/AutoRefactoringTool_ScopingDocument.docx
+++ b/AutoRefactoringTool_ScopingDocument.docx
@@ -1712,27 +1712,10 @@
       <w:pPr>
         <w:pStyle w:val="ListParagraph"/>
         <w:numPr>
-          <w:ilvl w:val="0"/>
+          <w:ilvl w:val="1"/>
           <w:numId w:val="39"/>
         </w:numPr>
       </w:pPr>
-      <w:r>
-        <w:t>Long Method (functions &gt; 10</w:t>
-      </w:r>
-      <w:r>
-        <w:t>0</w:t>
-      </w:r>
-      <w:r>
-        <w:t xml:space="preserve"> lines</w:t>
-      </w:r>
-      <w:proofErr w:type="gramStart"/>
-      <w:r>
-        <w:t xml:space="preserve">, </w:t>
-      </w:r>
-      <w:r>
-        <w:t>)</w:t>
-      </w:r>
-      <w:proofErr w:type="gramEnd"/>
     </w:p>
     <w:p>
       <w:pPr>
@@ -1743,26 +1726,7 @@
         </w:numPr>
       </w:pPr>
       <w:r>
-        <w:t>Large Class</w:t>
-      </w:r>
-      <w:r>
-        <w:t xml:space="preserve"> (LoC &gt; 200, </w:t>
-      </w:r>
-      <w:proofErr w:type="spellStart"/>
-      <w:r>
-        <w:t>NoA</w:t>
-      </w:r>
-      <w:proofErr w:type="spellEnd"/>
-      <w:r>
-        <w:t xml:space="preserve"> + </w:t>
-      </w:r>
-      <w:proofErr w:type="spellStart"/>
-      <w:r>
-        <w:t>NoM</w:t>
-      </w:r>
-      <w:proofErr w:type="spellEnd"/>
-      <w:r>
-        <w:t xml:space="preserve"> &gt; 40)</w:t>
+        <w:t>Long Method</w:t>
       </w:r>
     </w:p>
     <w:p>
@@ -1774,7 +1738,7 @@
         </w:numPr>
       </w:pPr>
       <w:r>
-        <w:t>Duplicate Code</w:t>
+        <w:t>Large Class</w:t>
       </w:r>
     </w:p>
     <w:p>
@@ -1786,7 +1750,7 @@
         </w:numPr>
       </w:pPr>
       <w:r>
-        <w:t>Dead Code</w:t>
+        <w:t>Duplicate Code</w:t>
       </w:r>
     </w:p>
     <w:p>
@@ -1798,7 +1762,7 @@
         </w:numPr>
       </w:pPr>
       <w:r>
-        <w:t>Feature Envy</w:t>
+        <w:t>Dead Code</w:t>
       </w:r>
     </w:p>
     <w:p>
@@ -1810,7 +1774,7 @@
         </w:numPr>
       </w:pPr>
       <w:r>
-        <w:t xml:space="preserve">Inappropriate Intimacy </w:t>
+        <w:t>Feature Envy</w:t>
       </w:r>
     </w:p>
     <w:p>
@@ -1822,7 +1786,7 @@
         </w:numPr>
       </w:pPr>
       <w:r>
-        <w:t>Conditional Complexity</w:t>
+        <w:t xml:space="preserve">Inappropriate Intimacy </w:t>
       </w:r>
     </w:p>
     <w:p>
@@ -1834,7 +1798,7 @@
         </w:numPr>
       </w:pPr>
       <w:r>
-        <w:t>Callback Hell</w:t>
+        <w:t>Conditional Complexity</w:t>
       </w:r>
     </w:p>
     <w:p>
@@ -4786,7 +4750,7 @@
         <w:rFonts w:ascii="Helvetica" w:eastAsiaTheme="minorHAnsi" w:hAnsi="Helvetica" w:cstheme="minorBidi" w:hint="default"/>
       </w:rPr>
     </w:lvl>
-    <w:lvl w:ilvl="1" w:tplc="08090003" w:tentative="1">
+    <w:lvl w:ilvl="1" w:tplc="08090003">
       <w:start w:val="1"/>
       <w:numFmt w:val="bullet"/>
       <w:lvlText w:val="o"/>

</xml_diff>